<commit_message>
final iteration of code before checking in class
</commit_message>
<xml_diff>
--- a/report_gavin_ross.docx
+++ b/report_gavin_ross.docx
@@ -122,7 +122,7 @@
         <w:t xml:space="preserve"> columns which </w:t>
       </w:r>
       <w:r>
-        <w:t>will be investigated further in the following section for which to remove and keep based on the accuracy of the machine learning algorithm.</w:t>
+        <w:t>will be investigated further in the following section.</w:t>
       </w:r>
       <w:r>
         <w:t xml:space="preserve"> </w:t>
@@ -205,7 +205,13 @@
     <w:p/>
     <w:p>
       <w:r>
-        <w:t>The last aspect of the initial format of the data is an additional information table of number coded values for the attribute</w:t>
+        <w:t xml:space="preserve">The </w:t>
+      </w:r>
+      <w:r>
+        <w:t xml:space="preserve">data also includes an </w:t>
+      </w:r>
+      <w:r>
+        <w:t>additional information table of number coded values for the attribute</w:t>
       </w:r>
       <w:r>
         <w:t>’</w:t>
@@ -375,7 +381,11 @@
           <w:tcPr>
             <w:tcW w:w="3004" w:type="dxa"/>
           </w:tcPr>
-          <w:p/>
+          <w:p>
+            <w:r>
+              <w:t>46.09%</w:t>
+            </w:r>
+          </w:p>
         </w:tc>
       </w:tr>
       <w:tr>
@@ -403,7 +413,11 @@
           <w:tcPr>
             <w:tcW w:w="3004" w:type="dxa"/>
           </w:tcPr>
-          <w:p/>
+          <w:p>
+            <w:r>
+              <w:t>53.91%</w:t>
+            </w:r>
+          </w:p>
         </w:tc>
       </w:tr>
       <w:tr>
@@ -431,7 +445,11 @@
           <w:tcPr>
             <w:tcW w:w="3004" w:type="dxa"/>
           </w:tcPr>
-          <w:p/>
+          <w:p>
+            <w:r>
+              <w:t>3.79%</w:t>
+            </w:r>
+          </w:p>
         </w:tc>
       </w:tr>
       <w:tr>
@@ -503,7 +521,13 @@
     </w:p>
     <w:p>
       <w:r>
-        <w:t xml:space="preserve">Before applying the data pre-processing to the project, the initial script for gathering information of the data, “data_analysis.py”, was rewritten as a module to be used in the final script that the machine learning algorithm is implemented in. This is to make the code more readable and to keep the print logs to a minimum. </w:t>
+        <w:t xml:space="preserve">Before applying the data pre-processing to the project, the initial script for gathering information of the data, “data_analysis.py”, was rewritten as a module to be used in the final script that the machine learning algorithm is implemented in. This </w:t>
+      </w:r>
+      <w:r>
+        <w:t>was</w:t>
+      </w:r>
+      <w:r>
+        <w:t xml:space="preserve"> to make the code more readable and to keep the print logs to a minimum. </w:t>
       </w:r>
     </w:p>
     <w:p/>
@@ -846,15 +870,19 @@
       </w:r>
       <w:r>
         <w:lastRenderedPageBreak/>
-        <w:t xml:space="preserve">missing values in pre-processing such as imputation, where maths formulas such as standard deviation can be used to replace missing values. </w:t>
-      </w:r>
-      <w:proofErr w:type="gramStart"/>
-      <w:r>
-        <w:t>However</w:t>
-      </w:r>
-      <w:proofErr w:type="gramEnd"/>
-      <w:r>
-        <w:t xml:space="preserve"> in this case the data is categorical so the most sensible approach is to remove.</w:t>
+        <w:t>missing values in pre-processing such as imputation, where maths formulas such as standard deviation can be used to replace missing values. However</w:t>
+      </w:r>
+      <w:r>
+        <w:t>,</w:t>
+      </w:r>
+      <w:r>
+        <w:t xml:space="preserve"> in this case the data is </w:t>
+      </w:r>
+      <w:r>
+        <w:t>categorical,</w:t>
+      </w:r>
+      <w:r>
+        <w:t xml:space="preserve"> so the most sensible approach is to remove.</w:t>
       </w:r>
       <w:r>
         <w:t xml:space="preserve"> </w:t>
@@ -991,7 +1019,13 @@
     <w:p/>
     <w:p>
       <w:r>
-        <w:t>The next step is to remove the columns discovered with al one single value. This is done with the same drop command as before.</w:t>
+        <w:t>The next step is to remove the columns discovered with a</w:t>
+      </w:r>
+      <w:r>
+        <w:t>l</w:t>
+      </w:r>
+      <w:r>
+        <w:t>l one single value. This is done with the same drop command as before.</w:t>
       </w:r>
     </w:p>
     <w:p>
@@ -1970,7 +2004,68 @@
       <w:r>
         <w:t>In order to avoid these issues, a trial and error approach was implemented using entropy to find the best splits to build the tree from starting with a max depth of three and building up to 7, where after 7 the accuracy of the model began to decline.</w:t>
       </w:r>
-    </w:p>
+      <w:r>
+        <w:t xml:space="preserve"> This was achieved with the same initial approach as before but using the specified arguments in the </w:t>
+      </w:r>
+      <w:proofErr w:type="spellStart"/>
+      <w:r>
+        <w:t>decisionTreeClassifier</w:t>
+      </w:r>
+      <w:proofErr w:type="spellEnd"/>
+      <w:r>
+        <w:t xml:space="preserve">.  </w:t>
+      </w:r>
+    </w:p>
+    <w:p/>
+    <w:p>
+      <w:r>
+        <w:rPr>
+          <w:noProof/>
+        </w:rPr>
+        <w:drawing>
+          <wp:inline distT="0" distB="0" distL="0" distR="0" wp14:anchorId="5E4442F8" wp14:editId="1186AFD3">
+            <wp:extent cx="4635500" cy="1485900"/>
+            <wp:effectExtent l="0" t="0" r="0" b="0"/>
+            <wp:docPr id="1" name="Picture 1"/>
+            <wp:cNvGraphicFramePr>
+              <a:graphicFrameLocks xmlns:a="http://schemas.openxmlformats.org/drawingml/2006/main" noChangeAspect="1"/>
+            </wp:cNvGraphicFramePr>
+            <a:graphic xmlns:a="http://schemas.openxmlformats.org/drawingml/2006/main">
+              <a:graphicData uri="http://schemas.openxmlformats.org/drawingml/2006/picture">
+                <pic:pic xmlns:pic="http://schemas.openxmlformats.org/drawingml/2006/picture">
+                  <pic:nvPicPr>
+                    <pic:cNvPr id="1" name="Screenshot 2019-12-10 at 15.22.23.png"/>
+                    <pic:cNvPicPr/>
+                  </pic:nvPicPr>
+                  <pic:blipFill>
+                    <a:blip r:embed="rId20">
+                      <a:extLst>
+                        <a:ext uri="{28A0092B-C50C-407E-A947-70E740481C1C}">
+                          <a14:useLocalDpi xmlns:a14="http://schemas.microsoft.com/office/drawing/2010/main" val="0"/>
+                        </a:ext>
+                      </a:extLst>
+                    </a:blip>
+                    <a:stretch>
+                      <a:fillRect/>
+                    </a:stretch>
+                  </pic:blipFill>
+                  <pic:spPr>
+                    <a:xfrm>
+                      <a:off x="0" y="0"/>
+                      <a:ext cx="4635500" cy="1485900"/>
+                    </a:xfrm>
+                    <a:prstGeom prst="rect">
+                      <a:avLst/>
+                    </a:prstGeom>
+                  </pic:spPr>
+                </pic:pic>
+              </a:graphicData>
+            </a:graphic>
+          </wp:inline>
+        </w:drawing>
+      </w:r>
+    </w:p>
+    <w:p/>
     <w:p/>
     <w:p>
       <w:pPr>
@@ -2030,7 +2125,7 @@
                     <pic:cNvPicPr/>
                   </pic:nvPicPr>
                   <pic:blipFill>
-                    <a:blip r:embed="rId20">
+                    <a:blip r:embed="rId21">
                       <a:extLst>
                         <a:ext uri="{28A0092B-C50C-407E-A947-70E740481C1C}">
                           <a14:useLocalDpi xmlns:a14="http://schemas.microsoft.com/office/drawing/2010/main" val="0"/>
@@ -2076,7 +2171,7 @@
                     <pic:cNvPicPr/>
                   </pic:nvPicPr>
                   <pic:blipFill>
-                    <a:blip r:embed="rId21">
+                    <a:blip r:embed="rId22">
                       <a:extLst>
                         <a:ext uri="{28A0092B-C50C-407E-A947-70E740481C1C}">
                           <a14:useLocalDpi xmlns:a14="http://schemas.microsoft.com/office/drawing/2010/main" val="0"/>
@@ -2143,52 +2238,6 @@
                 <pic:pic xmlns:pic="http://schemas.openxmlformats.org/drawingml/2006/picture">
                   <pic:nvPicPr>
                     <pic:cNvPr id="33" name="Screenshot 2019-12-08 at 02.14.20.png"/>
-                    <pic:cNvPicPr/>
-                  </pic:nvPicPr>
-                  <pic:blipFill>
-                    <a:blip r:embed="rId22">
-                      <a:extLst>
-                        <a:ext uri="{28A0092B-C50C-407E-A947-70E740481C1C}">
-                          <a14:useLocalDpi xmlns:a14="http://schemas.microsoft.com/office/drawing/2010/main" val="0"/>
-                        </a:ext>
-                      </a:extLst>
-                    </a:blip>
-                    <a:stretch>
-                      <a:fillRect/>
-                    </a:stretch>
-                  </pic:blipFill>
-                  <pic:spPr>
-                    <a:xfrm>
-                      <a:off x="0" y="0"/>
-                      <a:ext cx="2463800" cy="228600"/>
-                    </a:xfrm>
-                    <a:prstGeom prst="rect">
-                      <a:avLst/>
-                    </a:prstGeom>
-                  </pic:spPr>
-                </pic:pic>
-              </a:graphicData>
-            </a:graphic>
-          </wp:inline>
-        </w:drawing>
-      </w:r>
-      <w:r>
-        <w:rPr>
-          <w:noProof/>
-        </w:rPr>
-        <w:drawing>
-          <wp:inline distT="0" distB="0" distL="0" distR="0" wp14:anchorId="0098A900" wp14:editId="1717B92A">
-            <wp:extent cx="2463800" cy="228600"/>
-            <wp:effectExtent l="0" t="0" r="0" b="0"/>
-            <wp:docPr id="35" name="Picture 35"/>
-            <wp:cNvGraphicFramePr>
-              <a:graphicFrameLocks xmlns:a="http://schemas.openxmlformats.org/drawingml/2006/main" noChangeAspect="1"/>
-            </wp:cNvGraphicFramePr>
-            <a:graphic xmlns:a="http://schemas.openxmlformats.org/drawingml/2006/main">
-              <a:graphicData uri="http://schemas.openxmlformats.org/drawingml/2006/picture">
-                <pic:pic xmlns:pic="http://schemas.openxmlformats.org/drawingml/2006/picture">
-                  <pic:nvPicPr>
-                    <pic:cNvPr id="35" name="Screenshot 2019-12-08 at 02.15.28.png"/>
                     <pic:cNvPicPr/>
                   </pic:nvPicPr>
                   <pic:blipFill>
@@ -2218,6 +2267,52 @@
           </wp:inline>
         </w:drawing>
       </w:r>
+      <w:r>
+        <w:rPr>
+          <w:noProof/>
+        </w:rPr>
+        <w:drawing>
+          <wp:inline distT="0" distB="0" distL="0" distR="0" wp14:anchorId="0098A900" wp14:editId="1717B92A">
+            <wp:extent cx="2463800" cy="228600"/>
+            <wp:effectExtent l="0" t="0" r="0" b="0"/>
+            <wp:docPr id="35" name="Picture 35"/>
+            <wp:cNvGraphicFramePr>
+              <a:graphicFrameLocks xmlns:a="http://schemas.openxmlformats.org/drawingml/2006/main" noChangeAspect="1"/>
+            </wp:cNvGraphicFramePr>
+            <a:graphic xmlns:a="http://schemas.openxmlformats.org/drawingml/2006/main">
+              <a:graphicData uri="http://schemas.openxmlformats.org/drawingml/2006/picture">
+                <pic:pic xmlns:pic="http://schemas.openxmlformats.org/drawingml/2006/picture">
+                  <pic:nvPicPr>
+                    <pic:cNvPr id="35" name="Screenshot 2019-12-08 at 02.15.28.png"/>
+                    <pic:cNvPicPr/>
+                  </pic:nvPicPr>
+                  <pic:blipFill>
+                    <a:blip r:embed="rId24">
+                      <a:extLst>
+                        <a:ext uri="{28A0092B-C50C-407E-A947-70E740481C1C}">
+                          <a14:useLocalDpi xmlns:a14="http://schemas.microsoft.com/office/drawing/2010/main" val="0"/>
+                        </a:ext>
+                      </a:extLst>
+                    </a:blip>
+                    <a:stretch>
+                      <a:fillRect/>
+                    </a:stretch>
+                  </pic:blipFill>
+                  <pic:spPr>
+                    <a:xfrm>
+                      <a:off x="0" y="0"/>
+                      <a:ext cx="2463800" cy="228600"/>
+                    </a:xfrm>
+                    <a:prstGeom prst="rect">
+                      <a:avLst/>
+                    </a:prstGeom>
+                  </pic:spPr>
+                </pic:pic>
+              </a:graphicData>
+            </a:graphic>
+          </wp:inline>
+        </w:drawing>
+      </w:r>
     </w:p>
     <w:p/>
     <w:p>
@@ -2233,7 +2328,6 @@
         <w:rPr>
           <w:noProof/>
         </w:rPr>
-        <w:lastRenderedPageBreak/>
         <w:drawing>
           <wp:inline distT="0" distB="0" distL="0" distR="0" wp14:anchorId="073F5958" wp14:editId="24532DBB">
             <wp:extent cx="2438400" cy="266700"/>
@@ -2250,7 +2344,7 @@
                     <pic:cNvPicPr/>
                   </pic:nvPicPr>
                   <pic:blipFill>
-                    <a:blip r:embed="rId24">
+                    <a:blip r:embed="rId25">
                       <a:extLst>
                         <a:ext uri="{28A0092B-C50C-407E-A947-70E740481C1C}">
                           <a14:useLocalDpi xmlns:a14="http://schemas.microsoft.com/office/drawing/2010/main" val="0"/>
@@ -2448,13 +2542,11 @@
         <w:t>effect</w:t>
       </w:r>
       <w:r>
-        <w:t xml:space="preserve"> on the accuracy of the model. For </w:t>
-      </w:r>
-      <w:proofErr w:type="gramStart"/>
-      <w:r>
-        <w:t>example</w:t>
-      </w:r>
-      <w:proofErr w:type="gramEnd"/>
+        <w:t xml:space="preserve"> on the accuracy of the model. For example</w:t>
+      </w:r>
+      <w:r>
+        <w:t>,</w:t>
+      </w:r>
       <w:r>
         <w:t xml:space="preserve"> a smaller split, like 70%-30% w</w:t>
       </w:r>
@@ -2474,13 +2566,19 @@
         <w:t>en</w:t>
       </w:r>
       <w:r>
-        <w:t xml:space="preserve"> less accurate with smaller training data, but might perform better when used with real world data to actually predict/classify a dataset.</w:t>
-      </w:r>
-      <w:r>
-        <w:t xml:space="preserve"> Overall, after strong pre-processing and careful tuning, the accuracy and speed of the model was greatly improved.</w:t>
+        <w:t xml:space="preserve"> less accurate with smaller training </w:t>
       </w:r>
       <w:bookmarkStart w:id="0" w:name="_GoBack"/>
       <w:bookmarkEnd w:id="0"/>
+      <w:r>
+        <w:t>data but</w:t>
+      </w:r>
+      <w:r>
+        <w:t xml:space="preserve"> might perform better when used with real world data to actually predict/classify a dataset.</w:t>
+      </w:r>
+      <w:r>
+        <w:t xml:space="preserve"> Overall, after strong pre-processing and careful tuning, the accuracy and speed of the model was greatly improved.</w:t>
+      </w:r>
     </w:p>
     <w:p/>
     <w:p/>
@@ -2513,7 +2611,7 @@
                     <pic:cNvPicPr/>
                   </pic:nvPicPr>
                   <pic:blipFill>
-                    <a:blip r:embed="rId25" cstate="print">
+                    <a:blip r:embed="rId26" cstate="print">
                       <a:extLst>
                         <a:ext uri="{28A0092B-C50C-407E-A947-70E740481C1C}">
                           <a14:useLocalDpi xmlns:a14="http://schemas.microsoft.com/office/drawing/2010/main" val="0"/>
@@ -2567,7 +2665,7 @@
                     <pic:cNvPicPr/>
                   </pic:nvPicPr>
                   <pic:blipFill>
-                    <a:blip r:embed="rId26" cstate="print">
+                    <a:blip r:embed="rId27" cstate="print">
                       <a:extLst>
                         <a:ext uri="{28A0092B-C50C-407E-A947-70E740481C1C}">
                           <a14:useLocalDpi xmlns:a14="http://schemas.microsoft.com/office/drawing/2010/main" val="0"/>
@@ -2622,7 +2720,7 @@
                     <pic:cNvPicPr/>
                   </pic:nvPicPr>
                   <pic:blipFill>
-                    <a:blip r:embed="rId27" cstate="print">
+                    <a:blip r:embed="rId28" cstate="print">
                       <a:extLst>
                         <a:ext uri="{28A0092B-C50C-407E-A947-70E740481C1C}">
                           <a14:useLocalDpi xmlns:a14="http://schemas.microsoft.com/office/drawing/2010/main" val="0"/>

</xml_diff>